<commit_message>
feat: welcome-model from InStore
</commit_message>
<xml_diff>
--- a/templates/welcome-model-InStore.docx
+++ b/templates/welcome-model-InStore.docx
@@ -208,26 +208,28 @@
         <w:t xml:space="preserve"> Login: </w:t>
       </w:r>
       <w:proofErr w:type="spellStart"/>
-      <w:r>
-        <w:rPr>
-          <w:rFonts w:ascii="Arboria Book" w:hAnsi="Arboria Book"/>
-          <w:color w:val="000000" w:themeColor="text1"/>
-          <w:sz w:val="20"/>
-          <w:szCs w:val="20"/>
-          <w14:shadow w14:blurRad="38100" w14:dist="19050" w14:dir="2700000" w14:sx="100000" w14:sy="100000" w14:kx="0" w14:ky="0" w14:algn="tl">
-            <w14:schemeClr w14:val="dk1">
-              <w14:alpha w14:val="60000"/>
-            </w14:schemeClr>
-          </w14:shadow>
-          <w14:textOutline w14:w="0" w14:cap="flat" w14:cmpd="sng" w14:algn="ctr">
-            <w14:noFill/>
-            <w14:prstDash w14:val="solid"/>
-            <w14:round/>
-          </w14:textOutline>
-        </w:rPr>
-        <w:t>regiane.fuga</w:t>
+      <w:proofErr w:type="gramStart"/>
+      <w:r>
+        <w:rPr>
+          <w:rFonts w:ascii="Arboria Book" w:hAnsi="Arboria Book"/>
+          <w:color w:val="000000" w:themeColor="text1"/>
+          <w:sz w:val="20"/>
+          <w:szCs w:val="20"/>
+          <w14:shadow w14:blurRad="38100" w14:dist="19050" w14:dir="2700000" w14:sx="100000" w14:sy="100000" w14:kx="0" w14:ky="0" w14:algn="tl">
+            <w14:schemeClr w14:val="dk1">
+              <w14:alpha w14:val="60000"/>
+            </w14:schemeClr>
+          </w14:shadow>
+          <w14:textOutline w14:w="0" w14:cap="flat" w14:cmpd="sng" w14:algn="ctr">
+            <w14:noFill/>
+            <w14:prstDash w14:val="solid"/>
+            <w14:round/>
+          </w14:textOutline>
+        </w:rPr>
+        <w:t>jhonatan.kalmar</w:t>
       </w:r>
       <w:proofErr w:type="spellEnd"/>
+      <w:proofErr w:type="gramEnd"/>
     </w:p>
     <w:p>
       <w:pPr>
@@ -287,122 +289,25 @@
         </w:rPr>
         <w:t xml:space="preserve"> </w:t>
       </w:r>
-      <w:bookmarkStart w:id="0" w:name="_Hlk214627863"/>
-      <w:r>
-        <w:rPr>
-          <w:rFonts w:ascii="Arboria Book" w:hAnsi="Arboria Book"/>
-          <w:color w:val="000000" w:themeColor="text1"/>
-          <w:sz w:val="20"/>
-          <w:szCs w:val="20"/>
-          <w14:shadow w14:blurRad="38100" w14:dist="19050" w14:dir="2700000" w14:sx="100000" w14:sy="100000" w14:kx="0" w14:ky="0" w14:algn="tl">
-            <w14:schemeClr w14:val="dk1">
-              <w14:alpha w14:val="60000"/>
-            </w14:schemeClr>
-          </w14:shadow>
-          <w14:textOutline w14:w="0" w14:cap="flat" w14:cmpd="sng" w14:algn="ctr">
-            <w14:noFill/>
-            <w14:prstDash w14:val="solid"/>
-            <w14:round/>
-          </w14:textOutline>
-        </w:rPr>
-        <w:t>ReF</w:t>
-      </w:r>
-      <w:r>
-        <w:rPr>
-          <w:rFonts w:ascii="Arboria Book" w:hAnsi="Arboria Book"/>
-          <w:color w:val="000000" w:themeColor="text1"/>
-          <w:sz w:val="20"/>
-          <w:szCs w:val="20"/>
-          <w14:shadow w14:blurRad="38100" w14:dist="19050" w14:dir="2700000" w14:sx="100000" w14:sy="100000" w14:kx="0" w14:ky="0" w14:algn="tl">
-            <w14:schemeClr w14:val="dk1">
-              <w14:alpha w14:val="60000"/>
-            </w14:schemeClr>
-          </w14:shadow>
-          <w14:textOutline w14:w="0" w14:cap="flat" w14:cmpd="sng" w14:algn="ctr">
-            <w14:noFill/>
-            <w14:prstDash w14:val="solid"/>
-            <w14:round/>
-          </w14:textOutline>
-        </w:rPr>
-        <w:t>@</w:t>
-      </w:r>
-      <w:r>
-        <w:rPr>
-          <w:rFonts w:ascii="Arboria Book" w:hAnsi="Arboria Book"/>
-          <w:color w:val="000000" w:themeColor="text1"/>
-          <w:sz w:val="20"/>
-          <w:szCs w:val="20"/>
-          <w14:shadow w14:blurRad="38100" w14:dist="19050" w14:dir="2700000" w14:sx="100000" w14:sy="100000" w14:kx="0" w14:ky="0" w14:algn="tl">
-            <w14:schemeClr w14:val="dk1">
-              <w14:alpha w14:val="60000"/>
-            </w14:schemeClr>
-          </w14:shadow>
-          <w14:textOutline w14:w="0" w14:cap="flat" w14:cmpd="sng" w14:algn="ctr">
-            <w14:noFill/>
-            <w14:prstDash w14:val="solid"/>
-            <w14:round/>
-          </w14:textOutline>
-        </w:rPr>
-        <w:t>instore</w:t>
-      </w:r>
-      <w:r>
-        <w:rPr>
-          <w:rFonts w:ascii="Arboria Book" w:hAnsi="Arboria Book"/>
-          <w:color w:val="000000" w:themeColor="text1"/>
-          <w:sz w:val="20"/>
-          <w:szCs w:val="20"/>
-          <w14:shadow w14:blurRad="38100" w14:dist="19050" w14:dir="2700000" w14:sx="100000" w14:sy="100000" w14:kx="0" w14:ky="0" w14:algn="tl">
-            <w14:schemeClr w14:val="dk1">
-              <w14:alpha w14:val="60000"/>
-            </w14:schemeClr>
-          </w14:shadow>
-          <w14:textOutline w14:w="0" w14:cap="flat" w14:cmpd="sng" w14:algn="ctr">
-            <w14:noFill/>
-            <w14:prstDash w14:val="solid"/>
-            <w14:round/>
-          </w14:textOutline>
-        </w:rPr>
-        <w:t>20</w:t>
-      </w:r>
-      <w:r>
-        <w:rPr>
-          <w:rFonts w:ascii="Arboria Book" w:hAnsi="Arboria Book"/>
-          <w:color w:val="000000" w:themeColor="text1"/>
-          <w:sz w:val="20"/>
-          <w:szCs w:val="20"/>
-          <w14:shadow w14:blurRad="38100" w14:dist="19050" w14:dir="2700000" w14:sx="100000" w14:sy="100000" w14:kx="0" w14:ky="0" w14:algn="tl">
-            <w14:schemeClr w14:val="dk1">
-              <w14:alpha w14:val="60000"/>
-            </w14:schemeClr>
-          </w14:shadow>
-          <w14:textOutline w14:w="0" w14:cap="flat" w14:cmpd="sng" w14:algn="ctr">
-            <w14:noFill/>
-            <w14:prstDash w14:val="solid"/>
-            <w14:round/>
-          </w14:textOutline>
-        </w:rPr>
-        <w:t>2</w:t>
-      </w:r>
-      <w:r>
-        <w:rPr>
-          <w:rFonts w:ascii="Arboria Book" w:hAnsi="Arboria Book"/>
-          <w:color w:val="000000" w:themeColor="text1"/>
-          <w:sz w:val="20"/>
-          <w:szCs w:val="20"/>
-          <w14:shadow w14:blurRad="38100" w14:dist="19050" w14:dir="2700000" w14:sx="100000" w14:sy="100000" w14:kx="0" w14:ky="0" w14:algn="tl">
-            <w14:schemeClr w14:val="dk1">
-              <w14:alpha w14:val="60000"/>
-            </w14:schemeClr>
-          </w14:shadow>
-          <w14:textOutline w14:w="0" w14:cap="flat" w14:cmpd="sng" w14:algn="ctr">
-            <w14:noFill/>
-            <w14:prstDash w14:val="solid"/>
-            <w14:round/>
-          </w14:textOutline>
-        </w:rPr>
-        <w:t>5</w:t>
-      </w:r>
-      <w:bookmarkEnd w:id="0"/>
+      <w:r>
+        <w:rPr>
+          <w:rFonts w:ascii="Arboria Book" w:hAnsi="Arboria Book"/>
+          <w:color w:val="000000" w:themeColor="text1"/>
+          <w:sz w:val="20"/>
+          <w:szCs w:val="20"/>
+          <w14:shadow w14:blurRad="38100" w14:dist="19050" w14:dir="2700000" w14:sx="100000" w14:sy="100000" w14:kx="0" w14:ky="0" w14:algn="tl">
+            <w14:schemeClr w14:val="dk1">
+              <w14:alpha w14:val="60000"/>
+            </w14:schemeClr>
+          </w14:shadow>
+          <w14:textOutline w14:w="0" w14:cap="flat" w14:cmpd="sng" w14:algn="ctr">
+            <w14:noFill/>
+            <w14:prstDash w14:val="solid"/>
+            <w14:round/>
+          </w14:textOutline>
+        </w:rPr>
+        <w:t>Instore@2026</w:t>
+      </w:r>
     </w:p>
     <w:p>
       <w:pPr>
@@ -562,7 +467,7 @@
             <w14:round/>
           </w14:textOutline>
         </w:rPr>
-        <w:t>regiane.fuga</w:t>
+        <w:t>jhonatan.kalmar</w:t>
       </w:r>
       <w:r>
         <w:rPr>
@@ -678,83 +583,7 @@
             <w14:round/>
           </w14:textOutline>
         </w:rPr>
-        <w:t>ReF</w:t>
-      </w:r>
-      <w:r>
-        <w:rPr>
-          <w:rFonts w:ascii="Arboria Book" w:hAnsi="Arboria Book"/>
-          <w:color w:val="000000" w:themeColor="text1"/>
-          <w:sz w:val="20"/>
-          <w:szCs w:val="20"/>
-          <w14:shadow w14:blurRad="38100" w14:dist="19050" w14:dir="2700000" w14:sx="100000" w14:sy="100000" w14:kx="0" w14:ky="0" w14:algn="tl">
-            <w14:schemeClr w14:val="dk1">
-              <w14:alpha w14:val="60000"/>
-            </w14:schemeClr>
-          </w14:shadow>
-          <w14:textOutline w14:w="0" w14:cap="flat" w14:cmpd="sng" w14:algn="ctr">
-            <w14:noFill/>
-            <w14:prstDash w14:val="solid"/>
-            <w14:round/>
-          </w14:textOutline>
-        </w:rPr>
-        <w:t>@</w:t>
-      </w:r>
-      <w:r>
-        <w:rPr>
-          <w:rFonts w:ascii="Arboria Book" w:hAnsi="Arboria Book"/>
-          <w:color w:val="000000" w:themeColor="text1"/>
-          <w:sz w:val="20"/>
-          <w:szCs w:val="20"/>
-          <w14:shadow w14:blurRad="38100" w14:dist="19050" w14:dir="2700000" w14:sx="100000" w14:sy="100000" w14:kx="0" w14:ky="0" w14:algn="tl">
-            <w14:schemeClr w14:val="dk1">
-              <w14:alpha w14:val="60000"/>
-            </w14:schemeClr>
-          </w14:shadow>
-          <w14:textOutline w14:w="0" w14:cap="flat" w14:cmpd="sng" w14:algn="ctr">
-            <w14:noFill/>
-            <w14:prstDash w14:val="solid"/>
-            <w14:round/>
-          </w14:textOutline>
-        </w:rPr>
-        <w:t>instore</w:t>
-      </w:r>
-      <w:r>
-        <w:rPr>
-          <w:rFonts w:ascii="Arboria Book" w:hAnsi="Arboria Book"/>
-          <w:color w:val="000000" w:themeColor="text1"/>
-          <w:sz w:val="20"/>
-          <w:szCs w:val="20"/>
-          <w14:shadow w14:blurRad="38100" w14:dist="19050" w14:dir="2700000" w14:sx="100000" w14:sy="100000" w14:kx="0" w14:ky="0" w14:algn="tl">
-            <w14:schemeClr w14:val="dk1">
-              <w14:alpha w14:val="60000"/>
-            </w14:schemeClr>
-          </w14:shadow>
-          <w14:textOutline w14:w="0" w14:cap="flat" w14:cmpd="sng" w14:algn="ctr">
-            <w14:noFill/>
-            <w14:prstDash w14:val="solid"/>
-            <w14:round/>
-          </w14:textOutline>
-        </w:rPr>
-        <w:t>202</w:t>
-      </w:r>
-      <w:r>
-        <w:rPr>
-          <w:rFonts w:ascii="Arboria Book" w:hAnsi="Arboria Book"/>
-          <w:color w:val="000000" w:themeColor="text1"/>
-          <w:sz w:val="20"/>
-          <w:szCs w:val="20"/>
-          <w14:shadow w14:blurRad="38100" w14:dist="19050" w14:dir="2700000" w14:sx="100000" w14:sy="100000" w14:kx="0" w14:ky="0" w14:algn="tl">
-            <w14:schemeClr w14:val="dk1">
-              <w14:alpha w14:val="60000"/>
-            </w14:schemeClr>
-          </w14:shadow>
-          <w14:textOutline w14:w="0" w14:cap="flat" w14:cmpd="sng" w14:algn="ctr">
-            <w14:noFill/>
-            <w14:prstDash w14:val="solid"/>
-            <w14:round/>
-          </w14:textOutline>
-        </w:rPr>
-        <w:t>5</w:t>
+        <w:t>Instore@2026</w:t>
       </w:r>
     </w:p>
     <w:p>
@@ -875,7 +704,7 @@
             <w14:round/>
           </w14:textOutline>
         </w:rPr>
-        <w:t>regiane.fuga</w:t>
+        <w:t>jhonatan.kalmar</w:t>
       </w:r>
       <w:r>
         <w:rPr>
@@ -953,83 +782,7 @@
             <w14:round/>
           </w14:textOutline>
         </w:rPr>
-        <w:t>ReF</w:t>
-      </w:r>
-      <w:r>
-        <w:rPr>
-          <w:rFonts w:ascii="Arboria Book" w:hAnsi="Arboria Book"/>
-          <w:color w:val="000000" w:themeColor="text1"/>
-          <w:sz w:val="20"/>
-          <w:szCs w:val="20"/>
-          <w14:shadow w14:blurRad="38100" w14:dist="19050" w14:dir="2700000" w14:sx="100000" w14:sy="100000" w14:kx="0" w14:ky="0" w14:algn="tl">
-            <w14:schemeClr w14:val="dk1">
-              <w14:alpha w14:val="60000"/>
-            </w14:schemeClr>
-          </w14:shadow>
-          <w14:textOutline w14:w="0" w14:cap="flat" w14:cmpd="sng" w14:algn="ctr">
-            <w14:noFill/>
-            <w14:prstDash w14:val="solid"/>
-            <w14:round/>
-          </w14:textOutline>
-        </w:rPr>
-        <w:t>@</w:t>
-      </w:r>
-      <w:r>
-        <w:rPr>
-          <w:rFonts w:ascii="Arboria Book" w:hAnsi="Arboria Book"/>
-          <w:color w:val="000000" w:themeColor="text1"/>
-          <w:sz w:val="20"/>
-          <w:szCs w:val="20"/>
-          <w14:shadow w14:blurRad="38100" w14:dist="19050" w14:dir="2700000" w14:sx="100000" w14:sy="100000" w14:kx="0" w14:ky="0" w14:algn="tl">
-            <w14:schemeClr w14:val="dk1">
-              <w14:alpha w14:val="60000"/>
-            </w14:schemeClr>
-          </w14:shadow>
-          <w14:textOutline w14:w="0" w14:cap="flat" w14:cmpd="sng" w14:algn="ctr">
-            <w14:noFill/>
-            <w14:prstDash w14:val="solid"/>
-            <w14:round/>
-          </w14:textOutline>
-        </w:rPr>
-        <w:t>instore</w:t>
-      </w:r>
-      <w:r>
-        <w:rPr>
-          <w:rFonts w:ascii="Arboria Book" w:hAnsi="Arboria Book"/>
-          <w:color w:val="000000" w:themeColor="text1"/>
-          <w:sz w:val="20"/>
-          <w:szCs w:val="20"/>
-          <w14:shadow w14:blurRad="38100" w14:dist="19050" w14:dir="2700000" w14:sx="100000" w14:sy="100000" w14:kx="0" w14:ky="0" w14:algn="tl">
-            <w14:schemeClr w14:val="dk1">
-              <w14:alpha w14:val="60000"/>
-            </w14:schemeClr>
-          </w14:shadow>
-          <w14:textOutline w14:w="0" w14:cap="flat" w14:cmpd="sng" w14:algn="ctr">
-            <w14:noFill/>
-            <w14:prstDash w14:val="solid"/>
-            <w14:round/>
-          </w14:textOutline>
-        </w:rPr>
-        <w:t>202</w:t>
-      </w:r>
-      <w:r>
-        <w:rPr>
-          <w:rFonts w:ascii="Arboria Book" w:hAnsi="Arboria Book"/>
-          <w:color w:val="000000" w:themeColor="text1"/>
-          <w:sz w:val="20"/>
-          <w:szCs w:val="20"/>
-          <w14:shadow w14:blurRad="38100" w14:dist="19050" w14:dir="2700000" w14:sx="100000" w14:sy="100000" w14:kx="0" w14:ky="0" w14:algn="tl">
-            <w14:schemeClr w14:val="dk1">
-              <w14:alpha w14:val="60000"/>
-            </w14:schemeClr>
-          </w14:shadow>
-          <w14:textOutline w14:w="0" w14:cap="flat" w14:cmpd="sng" w14:algn="ctr">
-            <w14:noFill/>
-            <w14:prstDash w14:val="solid"/>
-            <w14:round/>
-          </w14:textOutline>
-        </w:rPr>
-        <w:t>5</w:t>
+        <w:t>Instore@2026</w:t>
       </w:r>
     </w:p>
     <w:p>
@@ -1115,26 +868,28 @@
         <w:t xml:space="preserve"> Login: </w:t>
       </w:r>
       <w:proofErr w:type="spellStart"/>
-      <w:r>
-        <w:rPr>
-          <w:rFonts w:ascii="Arboria Book" w:hAnsi="Arboria Book"/>
-          <w:color w:val="000000" w:themeColor="text1"/>
-          <w:sz w:val="20"/>
-          <w:szCs w:val="20"/>
-          <w14:shadow w14:blurRad="38100" w14:dist="19050" w14:dir="2700000" w14:sx="100000" w14:sy="100000" w14:kx="0" w14:ky="0" w14:algn="tl">
-            <w14:schemeClr w14:val="dk1">
-              <w14:alpha w14:val="60000"/>
-            </w14:schemeClr>
-          </w14:shadow>
-          <w14:textOutline w14:w="0" w14:cap="flat" w14:cmpd="sng" w14:algn="ctr">
-            <w14:noFill/>
-            <w14:prstDash w14:val="solid"/>
-            <w14:round/>
-          </w14:textOutline>
-        </w:rPr>
-        <w:t>regiane.fuga</w:t>
+      <w:proofErr w:type="gramStart"/>
+      <w:r>
+        <w:rPr>
+          <w:rFonts w:ascii="Arboria Book" w:hAnsi="Arboria Book"/>
+          <w:color w:val="000000" w:themeColor="text1"/>
+          <w:sz w:val="20"/>
+          <w:szCs w:val="20"/>
+          <w14:shadow w14:blurRad="38100" w14:dist="19050" w14:dir="2700000" w14:sx="100000" w14:sy="100000" w14:kx="0" w14:ky="0" w14:algn="tl">
+            <w14:schemeClr w14:val="dk1">
+              <w14:alpha w14:val="60000"/>
+            </w14:schemeClr>
+          </w14:shadow>
+          <w14:textOutline w14:w="0" w14:cap="flat" w14:cmpd="sng" w14:algn="ctr">
+            <w14:noFill/>
+            <w14:prstDash w14:val="solid"/>
+            <w14:round/>
+          </w14:textOutline>
+        </w:rPr>
+        <w:t>jhonatan.kalmar</w:t>
       </w:r>
       <w:proofErr w:type="spellEnd"/>
+      <w:proofErr w:type="gramEnd"/>
     </w:p>
     <w:p>
       <w:pPr>
@@ -1274,26 +1029,28 @@
         <w:t xml:space="preserve">Login: </w:t>
       </w:r>
       <w:proofErr w:type="spellStart"/>
-      <w:r>
-        <w:rPr>
-          <w:rFonts w:ascii="Arboria Book" w:hAnsi="Arboria Book"/>
-          <w:color w:val="000000" w:themeColor="text1"/>
-          <w:sz w:val="20"/>
-          <w:szCs w:val="20"/>
-          <w14:shadow w14:blurRad="38100" w14:dist="19050" w14:dir="2700000" w14:sx="100000" w14:sy="100000" w14:kx="0" w14:ky="0" w14:algn="tl">
-            <w14:schemeClr w14:val="dk1">
-              <w14:alpha w14:val="60000"/>
-            </w14:schemeClr>
-          </w14:shadow>
-          <w14:textOutline w14:w="0" w14:cap="flat" w14:cmpd="sng" w14:algn="ctr">
-            <w14:noFill/>
-            <w14:prstDash w14:val="solid"/>
-            <w14:round/>
-          </w14:textOutline>
-        </w:rPr>
-        <w:t>regiane.fuga</w:t>
+      <w:proofErr w:type="gramStart"/>
+      <w:r>
+        <w:rPr>
+          <w:rFonts w:ascii="Arboria Book" w:hAnsi="Arboria Book"/>
+          <w:color w:val="000000" w:themeColor="text1"/>
+          <w:sz w:val="20"/>
+          <w:szCs w:val="20"/>
+          <w14:shadow w14:blurRad="38100" w14:dist="19050" w14:dir="2700000" w14:sx="100000" w14:sy="100000" w14:kx="0" w14:ky="0" w14:algn="tl">
+            <w14:schemeClr w14:val="dk1">
+              <w14:alpha w14:val="60000"/>
+            </w14:schemeClr>
+          </w14:shadow>
+          <w14:textOutline w14:w="0" w14:cap="flat" w14:cmpd="sng" w14:algn="ctr">
+            <w14:noFill/>
+            <w14:prstDash w14:val="solid"/>
+            <w14:round/>
+          </w14:textOutline>
+        </w:rPr>
+        <w:t>jhonatan.kalmar</w:t>
       </w:r>
       <w:proofErr w:type="spellEnd"/>
+      <w:proofErr w:type="gramEnd"/>
     </w:p>
     <w:p>
       <w:pPr>
@@ -1388,83 +1145,7 @@
             <w14:round/>
           </w14:textOutline>
         </w:rPr>
-        <w:t>ReF</w:t>
-      </w:r>
-      <w:r>
-        <w:rPr>
-          <w:rFonts w:ascii="Arboria Book" w:hAnsi="Arboria Book"/>
-          <w:color w:val="000000" w:themeColor="text1"/>
-          <w:sz w:val="20"/>
-          <w:szCs w:val="20"/>
-          <w14:shadow w14:blurRad="38100" w14:dist="19050" w14:dir="2700000" w14:sx="100000" w14:sy="100000" w14:kx="0" w14:ky="0" w14:algn="tl">
-            <w14:schemeClr w14:val="dk1">
-              <w14:alpha w14:val="60000"/>
-            </w14:schemeClr>
-          </w14:shadow>
-          <w14:textOutline w14:w="0" w14:cap="flat" w14:cmpd="sng" w14:algn="ctr">
-            <w14:noFill/>
-            <w14:prstDash w14:val="solid"/>
-            <w14:round/>
-          </w14:textOutline>
-        </w:rPr>
-        <w:t>@</w:t>
-      </w:r>
-      <w:r>
-        <w:rPr>
-          <w:rFonts w:ascii="Arboria Book" w:hAnsi="Arboria Book"/>
-          <w:color w:val="000000" w:themeColor="text1"/>
-          <w:sz w:val="20"/>
-          <w:szCs w:val="20"/>
-          <w14:shadow w14:blurRad="38100" w14:dist="19050" w14:dir="2700000" w14:sx="100000" w14:sy="100000" w14:kx="0" w14:ky="0" w14:algn="tl">
-            <w14:schemeClr w14:val="dk1">
-              <w14:alpha w14:val="60000"/>
-            </w14:schemeClr>
-          </w14:shadow>
-          <w14:textOutline w14:w="0" w14:cap="flat" w14:cmpd="sng" w14:algn="ctr">
-            <w14:noFill/>
-            <w14:prstDash w14:val="solid"/>
-            <w14:round/>
-          </w14:textOutline>
-        </w:rPr>
-        <w:t>instore</w:t>
-      </w:r>
-      <w:r>
-        <w:rPr>
-          <w:rFonts w:ascii="Arboria Book" w:hAnsi="Arboria Book"/>
-          <w:color w:val="000000" w:themeColor="text1"/>
-          <w:sz w:val="20"/>
-          <w:szCs w:val="20"/>
-          <w14:shadow w14:blurRad="38100" w14:dist="19050" w14:dir="2700000" w14:sx="100000" w14:sy="100000" w14:kx="0" w14:ky="0" w14:algn="tl">
-            <w14:schemeClr w14:val="dk1">
-              <w14:alpha w14:val="60000"/>
-            </w14:schemeClr>
-          </w14:shadow>
-          <w14:textOutline w14:w="0" w14:cap="flat" w14:cmpd="sng" w14:algn="ctr">
-            <w14:noFill/>
-            <w14:prstDash w14:val="solid"/>
-            <w14:round/>
-          </w14:textOutline>
-        </w:rPr>
-        <w:t>202</w:t>
-      </w:r>
-      <w:r>
-        <w:rPr>
-          <w:rFonts w:ascii="Arboria Book" w:hAnsi="Arboria Book"/>
-          <w:color w:val="000000" w:themeColor="text1"/>
-          <w:sz w:val="20"/>
-          <w:szCs w:val="20"/>
-          <w14:shadow w14:blurRad="38100" w14:dist="19050" w14:dir="2700000" w14:sx="100000" w14:sy="100000" w14:kx="0" w14:ky="0" w14:algn="tl">
-            <w14:schemeClr w14:val="dk1">
-              <w14:alpha w14:val="60000"/>
-            </w14:schemeClr>
-          </w14:shadow>
-          <w14:textOutline w14:w="0" w14:cap="flat" w14:cmpd="sng" w14:algn="ctr">
-            <w14:noFill/>
-            <w14:prstDash w14:val="solid"/>
-            <w14:round/>
-          </w14:textOutline>
-        </w:rPr>
-        <w:t>5</w:t>
+        <w:t>Instore@2026</w:t>
       </w:r>
     </w:p>
     <w:p>
@@ -1511,87 +1192,6 @@
     </w:p>
     <w:p>
       <w:pPr>
-        <w:ind w:firstLine="708"/>
-        <w:rPr>
-          <w:rFonts w:ascii="Arboria Book" w:hAnsi="Arboria Book"/>
-          <w:color w:val="000000" w:themeColor="text1"/>
-          <w:sz w:val="20"/>
-          <w:szCs w:val="20"/>
-          <w14:shadow w14:blurRad="38100" w14:dist="19050" w14:dir="2700000" w14:sx="100000" w14:sy="100000" w14:kx="0" w14:ky="0" w14:algn="tl">
-            <w14:schemeClr w14:val="dk1">
-              <w14:alpha w14:val="60000"/>
-            </w14:schemeClr>
-          </w14:shadow>
-          <w14:textOutline w14:w="0" w14:cap="flat" w14:cmpd="sng" w14:algn="ctr">
-            <w14:noFill/>
-            <w14:prstDash w14:val="solid"/>
-            <w14:round/>
-          </w14:textOutline>
-        </w:rPr>
-      </w:pPr>
-    </w:p>
-    <w:p>
-      <w:pPr>
-        <w:rPr>
-          <w:color w:val="000000" w:themeColor="text1"/>
-          <w:sz w:val="20"/>
-          <w:szCs w:val="20"/>
-          <w14:shadow w14:blurRad="38100" w14:dist="19050" w14:dir="2700000" w14:sx="100000" w14:sy="100000" w14:kx="0" w14:ky="0" w14:algn="tl">
-            <w14:schemeClr w14:val="dk1">
-              <w14:alpha w14:val="60000"/>
-            </w14:schemeClr>
-          </w14:shadow>
-          <w14:textOutline w14:w="0" w14:cap="flat" w14:cmpd="sng" w14:algn="ctr">
-            <w14:noFill/>
-            <w14:prstDash w14:val="solid"/>
-            <w14:round/>
-          </w14:textOutline>
-        </w:rPr>
-      </w:pPr>
-    </w:p>
-    <w:p>
-      <w:pPr>
-        <w:ind w:firstLine="708"/>
-        <w:rPr>
-          <w:color w:val="000000" w:themeColor="text1"/>
-          <w:sz w:val="20"/>
-          <w:szCs w:val="20"/>
-          <w14:shadow w14:blurRad="38100" w14:dist="19050" w14:dir="2700000" w14:sx="100000" w14:sy="100000" w14:kx="0" w14:ky="0" w14:algn="tl">
-            <w14:schemeClr w14:val="dk1">
-              <w14:alpha w14:val="60000"/>
-            </w14:schemeClr>
-          </w14:shadow>
-          <w14:textOutline w14:w="0" w14:cap="flat" w14:cmpd="sng" w14:algn="ctr">
-            <w14:noFill/>
-            <w14:prstDash w14:val="solid"/>
-            <w14:round/>
-          </w14:textOutline>
-        </w:rPr>
-      </w:pPr>
-    </w:p>
-    <w:p>
-      <w:pPr>
-        <w:ind w:firstLine="708"/>
-        <w:rPr>
-          <w:color w:val="000000" w:themeColor="text1"/>
-          <w:sz w:val="20"/>
-          <w:szCs w:val="20"/>
-          <w14:shadow w14:blurRad="38100" w14:dist="19050" w14:dir="2700000" w14:sx="100000" w14:sy="100000" w14:kx="0" w14:ky="0" w14:algn="tl">
-            <w14:schemeClr w14:val="dk1">
-              <w14:alpha w14:val="60000"/>
-            </w14:schemeClr>
-          </w14:shadow>
-          <w14:textOutline w14:w="0" w14:cap="flat" w14:cmpd="sng" w14:algn="ctr">
-            <w14:noFill/>
-            <w14:prstDash w14:val="solid"/>
-            <w14:round/>
-          </w14:textOutline>
-        </w:rPr>
-      </w:pPr>
-    </w:p>
-    <w:p>
-      <w:pPr>
-        <w:ind w:firstLine="708"/>
         <w:rPr>
           <w:color w:val="000000" w:themeColor="text1"/>
           <w:sz w:val="32"/>

</xml_diff>